<commit_message>
Update picture extent size
</commit_message>
<xml_diff>
--- a/OfficeAutomationSamples/OPC/SamplePackage/MSWordDocument1_TextAndPicture/result.docx
+++ b/OfficeAutomationSamples/OPC/SamplePackage/MSWordDocument1_TextAndPicture/result.docx
@@ -11,14 +11,18 @@
       <r>
         <drawing>
           <draw:inline distT="0" distB="0" distL="0" distR="0">
-            <draw:extent cx="720000" cy="720000"/>
+            <draw:extent cx="5940425" cy="3920490"/>
             <draw:docPr id="1" name="1"/>
+            <draw:cNvGraphicFramePr>
+              <drawmain:graphicFrameLocks noChangeAspect="true"/>
+            </draw:cNvGraphicFramePr>
             <drawmain:graphic>
               <drawmain:graphicData uri="http://schemas.openxmlformats.org/drawingml/2006/picture">
                 <pic:pic>
                   <pic:nvPicPr>
                     <pic:cNvPr id="1" name="1"/>
-                    <pic:cNvPicPr/>
+                    <pic:cNvPicPr>
+										</pic:cNvPicPr>
                   </pic:nvPicPr>
                   <pic:blipFill>
                     <drawmain:blip rel:embed="rId1"/>
@@ -27,6 +31,10 @@
                     </drawmain:stretch>
                   </pic:blipFill>
                   <pic:spPr>
+                    <drawmain:xfrm>
+                      <drawmain:off x="0" y="0"/>
+                      <drawmain:ext cx="5940425" cy="3920490"/>
+                    </drawmain:xfrm>
                     <drawmain:prstGeom prst="rect"/>
                   </pic:spPr>
                 </pic:pic>

</xml_diff>